<commit_message>
Milestone 2 with feature development plans
</commit_message>
<xml_diff>
--- a/Documentation/Milestone_2.docx
+++ b/Documentation/Milestone_2.docx
@@ -2204,7 +2204,13 @@
         </w:numPr>
       </w:pPr>
       <w:r>
-        <w:t>Report relation between people who have ancestor descendant relationship</w:t>
+        <w:t xml:space="preserve">Report relation between people who have </w:t>
+      </w:r>
+      <w:r>
+        <w:t xml:space="preserve">direct </w:t>
+      </w:r>
+      <w:r>
+        <w:t>ancestor descendant relationship</w:t>
       </w:r>
       <w:r>
         <w:t>.</w:t>
@@ -2218,6 +2224,36 @@
           <w:numId w:val="32"/>
         </w:numPr>
       </w:pPr>
+      <w:r>
+        <w:t xml:space="preserve">Report relation between people who </w:t>
+      </w:r>
+      <w:r>
+        <w:t xml:space="preserve">do not </w:t>
+      </w:r>
+      <w:r>
+        <w:t>have direct ancestor descendant relationship</w:t>
+      </w:r>
+      <w:r>
+        <w:t xml:space="preserve"> (Pibling and Nibling included)</w:t>
+      </w:r>
+      <w:r>
+        <w:t>.</w:t>
+      </w:r>
+    </w:p>
+    <w:p>
+      <w:pPr>
+        <w:pStyle w:val="ListParagraph"/>
+        <w:numPr>
+          <w:ilvl w:val="0"/>
+          <w:numId w:val="32"/>
+        </w:numPr>
+      </w:pPr>
+      <w:r>
+        <w:t>Report ancestors / des</w:t>
+      </w:r>
+      <w:r>
+        <w:t>cendants of a person</w:t>
+      </w:r>
     </w:p>
     <w:p>
       <w:pPr>
@@ -2248,51 +2284,416 @@
       </w:r>
     </w:p>
     <w:p/>
-    <w:p>
-      <w:pPr>
-        <w:pStyle w:val="Heading1"/>
-        <w:jc w:val="center"/>
-        <w:rPr>
-          <w:b/>
-          <w:bCs w:val="0"/>
-          <w:sz w:val="32"/>
-          <w:szCs w:val="36"/>
-        </w:rPr>
-      </w:pPr>
-      <w:r>
-        <w:rPr>
-          <w:b/>
-          <w:bCs w:val="0"/>
-          <w:sz w:val="32"/>
-          <w:szCs w:val="36"/>
-        </w:rPr>
-        <w:t>Citations</w:t>
-      </w:r>
-    </w:p>
-    <w:p/>
+    <w:tbl>
+      <w:tblPr>
+        <w:tblStyle w:val="TableGrid"/>
+        <w:tblW w:w="0" w:type="auto"/>
+        <w:tblLook w:val="04A0" w:firstRow="1" w:lastRow="0" w:firstColumn="1" w:lastColumn="0" w:noHBand="0" w:noVBand="1"/>
+      </w:tblPr>
+      <w:tblGrid>
+        <w:gridCol w:w="1838"/>
+        <w:gridCol w:w="6766"/>
+      </w:tblGrid>
+      <w:tr>
+        <w:trPr>
+          <w:trHeight w:val="315"/>
+        </w:trPr>
+        <w:tc>
+          <w:tcPr>
+            <w:tcW w:w="1838" w:type="dxa"/>
+            <w:noWrap/>
+            <w:hideMark/>
+          </w:tcPr>
+          <w:p>
+            <w:pPr>
+              <w:pStyle w:val="ListParagraph"/>
+              <w:ind w:left="720"/>
+              <w:rPr>
+                <w:b/>
+                <w:bCs/>
+              </w:rPr>
+            </w:pPr>
+            <w:r>
+              <w:rPr>
+                <w:b/>
+                <w:bCs/>
+              </w:rPr>
+              <w:t>Date</w:t>
+            </w:r>
+          </w:p>
+        </w:tc>
+        <w:tc>
+          <w:tcPr>
+            <w:tcW w:w="6766" w:type="dxa"/>
+            <w:noWrap/>
+            <w:hideMark/>
+          </w:tcPr>
+          <w:p>
+            <w:pPr>
+              <w:pStyle w:val="ListParagraph"/>
+              <w:ind w:left="720"/>
+              <w:rPr>
+                <w:b/>
+                <w:bCs/>
+              </w:rPr>
+            </w:pPr>
+            <w:r>
+              <w:rPr>
+                <w:b/>
+                <w:bCs/>
+              </w:rPr>
+              <w:t>Feature</w:t>
+            </w:r>
+          </w:p>
+        </w:tc>
+      </w:tr>
+      <w:tr>
+        <w:trPr>
+          <w:trHeight w:val="1500"/>
+        </w:trPr>
+        <w:tc>
+          <w:tcPr>
+            <w:tcW w:w="1838" w:type="dxa"/>
+            <w:noWrap/>
+            <w:hideMark/>
+          </w:tcPr>
+          <w:p>
+            <w:pPr>
+              <w:pStyle w:val="ListParagraph"/>
+              <w:ind w:left="720"/>
+            </w:pPr>
+            <w:r>
+              <w:t>14-11-2021</w:t>
+            </w:r>
+          </w:p>
+        </w:tc>
+        <w:tc>
+          <w:tcPr>
+            <w:tcW w:w="6766" w:type="dxa"/>
+            <w:hideMark/>
+          </w:tcPr>
+          <w:p>
+            <w:pPr>
+              <w:pStyle w:val="ListParagraph"/>
+              <w:ind w:left="720"/>
+            </w:pPr>
+            <w:r>
+              <w:t>Decide on appropriate Data Structures,</w:t>
+            </w:r>
+            <w:r>
+              <w:br/>
+              <w:t>Create Tables in the Database,</w:t>
+            </w:r>
+            <w:r>
+              <w:br/>
+              <w:t>Develop Detailed test cases for all methods,</w:t>
+            </w:r>
+            <w:r>
+              <w:br/>
+              <w:t>Finalize design flow.</w:t>
+            </w:r>
+          </w:p>
+        </w:tc>
+      </w:tr>
+      <w:tr>
+        <w:trPr>
+          <w:trHeight w:val="1200"/>
+        </w:trPr>
+        <w:tc>
+          <w:tcPr>
+            <w:tcW w:w="1838" w:type="dxa"/>
+            <w:noWrap/>
+            <w:hideMark/>
+          </w:tcPr>
+          <w:p>
+            <w:pPr>
+              <w:pStyle w:val="ListParagraph"/>
+              <w:ind w:left="720"/>
+            </w:pPr>
+            <w:r>
+              <w:t>17-11-2021</w:t>
+            </w:r>
+          </w:p>
+        </w:tc>
+        <w:tc>
+          <w:tcPr>
+            <w:tcW w:w="6766" w:type="dxa"/>
+            <w:hideMark/>
+          </w:tcPr>
+          <w:p>
+            <w:pPr>
+              <w:pStyle w:val="ListParagraph"/>
+              <w:ind w:left="720"/>
+            </w:pPr>
+            <w:r>
+              <w:t>Develop methods which record information,</w:t>
+            </w:r>
+            <w:r>
+              <w:br/>
+              <w:t>Develop methods which display information,</w:t>
+            </w:r>
+            <w:r>
+              <w:br/>
+              <w:t>Develop code to handle exceptions,</w:t>
+            </w:r>
+          </w:p>
+        </w:tc>
+      </w:tr>
+      <w:tr>
+        <w:trPr>
+          <w:trHeight w:val="2400"/>
+        </w:trPr>
+        <w:tc>
+          <w:tcPr>
+            <w:tcW w:w="1838" w:type="dxa"/>
+            <w:noWrap/>
+            <w:hideMark/>
+          </w:tcPr>
+          <w:p>
+            <w:pPr>
+              <w:pStyle w:val="ListParagraph"/>
+              <w:ind w:left="720"/>
+            </w:pPr>
+            <w:r>
+              <w:t>20-11-2021</w:t>
+            </w:r>
+          </w:p>
+        </w:tc>
+        <w:tc>
+          <w:tcPr>
+            <w:tcW w:w="6766" w:type="dxa"/>
+            <w:hideMark/>
+          </w:tcPr>
+          <w:p>
+            <w:pPr>
+              <w:pStyle w:val="ListParagraph"/>
+              <w:ind w:left="720"/>
+            </w:pPr>
+            <w:r>
+              <w:t>Develop core logic for returning relations between persons,</w:t>
+            </w:r>
+            <w:r>
+              <w:br/>
+              <w:t>Develop logic for returning ancestors and descendants</w:t>
+            </w:r>
+            <w:r>
+              <w:br/>
+              <w:t>Develop logic for returning immediate descendants</w:t>
+            </w:r>
+            <w:r>
+              <w:br/>
+              <w:t>Develop logic for returning names of people who appear in a media file</w:t>
+            </w:r>
+            <w:r>
+              <w:br/>
+              <w:t>Develop logic for returning media files within a given date range / tags / person names</w:t>
+            </w:r>
+            <w:r>
+              <w:br/>
+              <w:t>Develop logic for returning ancestors and descendants</w:t>
+            </w:r>
+          </w:p>
+        </w:tc>
+      </w:tr>
+      <w:tr>
+        <w:trPr>
+          <w:trHeight w:val="300"/>
+        </w:trPr>
+        <w:tc>
+          <w:tcPr>
+            <w:tcW w:w="1838" w:type="dxa"/>
+            <w:noWrap/>
+            <w:hideMark/>
+          </w:tcPr>
+          <w:p>
+            <w:pPr>
+              <w:pStyle w:val="ListParagraph"/>
+              <w:ind w:left="720"/>
+            </w:pPr>
+            <w:r>
+              <w:t>25-11-2021</w:t>
+            </w:r>
+          </w:p>
+        </w:tc>
+        <w:tc>
+          <w:tcPr>
+            <w:tcW w:w="6766" w:type="dxa"/>
+            <w:noWrap/>
+            <w:hideMark/>
+          </w:tcPr>
+          <w:p>
+            <w:pPr>
+              <w:pStyle w:val="ListParagraph"/>
+              <w:ind w:left="720"/>
+            </w:pPr>
+            <w:r>
+              <w:t>Develop code to store all relevant output in a database</w:t>
+            </w:r>
+          </w:p>
+        </w:tc>
+      </w:tr>
+      <w:tr>
+        <w:trPr>
+          <w:trHeight w:val="300"/>
+        </w:trPr>
+        <w:tc>
+          <w:tcPr>
+            <w:tcW w:w="1838" w:type="dxa"/>
+            <w:noWrap/>
+            <w:hideMark/>
+          </w:tcPr>
+          <w:p>
+            <w:pPr>
+              <w:pStyle w:val="ListParagraph"/>
+              <w:ind w:left="720"/>
+            </w:pPr>
+            <w:r>
+              <w:lastRenderedPageBreak/>
+              <w:t>28-11-2021</w:t>
+            </w:r>
+          </w:p>
+        </w:tc>
+        <w:tc>
+          <w:tcPr>
+            <w:tcW w:w="6766" w:type="dxa"/>
+            <w:noWrap/>
+            <w:hideMark/>
+          </w:tcPr>
+          <w:p>
+            <w:pPr>
+              <w:pStyle w:val="ListParagraph"/>
+              <w:ind w:left="720"/>
+            </w:pPr>
+            <w:r>
+              <w:t>Perform actual black box tests to ensure that the flow of the code is as expected</w:t>
+            </w:r>
+          </w:p>
+        </w:tc>
+      </w:tr>
+      <w:tr>
+        <w:trPr>
+          <w:trHeight w:val="300"/>
+        </w:trPr>
+        <w:tc>
+          <w:tcPr>
+            <w:tcW w:w="1838" w:type="dxa"/>
+            <w:noWrap/>
+            <w:hideMark/>
+          </w:tcPr>
+          <w:p>
+            <w:pPr>
+              <w:pStyle w:val="ListParagraph"/>
+              <w:ind w:left="720"/>
+            </w:pPr>
+            <w:r>
+              <w:t>01-12-2021</w:t>
+            </w:r>
+          </w:p>
+        </w:tc>
+        <w:tc>
+          <w:tcPr>
+            <w:tcW w:w="6766" w:type="dxa"/>
+            <w:noWrap/>
+            <w:hideMark/>
+          </w:tcPr>
+          <w:p>
+            <w:pPr>
+              <w:pStyle w:val="ListParagraph"/>
+              <w:ind w:left="720"/>
+            </w:pPr>
+            <w:r>
+              <w:t>Revise code and correct errors</w:t>
+            </w:r>
+          </w:p>
+        </w:tc>
+      </w:tr>
+      <w:tr>
+        <w:trPr>
+          <w:trHeight w:val="300"/>
+        </w:trPr>
+        <w:tc>
+          <w:tcPr>
+            <w:tcW w:w="1838" w:type="dxa"/>
+            <w:noWrap/>
+            <w:hideMark/>
+          </w:tcPr>
+          <w:p>
+            <w:pPr>
+              <w:pStyle w:val="ListParagraph"/>
+              <w:ind w:left="720"/>
+            </w:pPr>
+            <w:r>
+              <w:t>05-12-2021</w:t>
+            </w:r>
+          </w:p>
+        </w:tc>
+        <w:tc>
+          <w:tcPr>
+            <w:tcW w:w="6766" w:type="dxa"/>
+            <w:noWrap/>
+            <w:hideMark/>
+          </w:tcPr>
+          <w:p>
+            <w:pPr>
+              <w:pStyle w:val="ListParagraph"/>
+              <w:ind w:left="720"/>
+            </w:pPr>
+            <w:r>
+              <w:t>Perform unit tests with Junit</w:t>
+            </w:r>
+          </w:p>
+        </w:tc>
+      </w:tr>
+      <w:tr>
+        <w:trPr>
+          <w:trHeight w:val="300"/>
+        </w:trPr>
+        <w:tc>
+          <w:tcPr>
+            <w:tcW w:w="1838" w:type="dxa"/>
+            <w:noWrap/>
+            <w:hideMark/>
+          </w:tcPr>
+          <w:p>
+            <w:pPr>
+              <w:pStyle w:val="ListParagraph"/>
+              <w:ind w:left="720"/>
+            </w:pPr>
+            <w:r>
+              <w:t>08-12-2021</w:t>
+            </w:r>
+          </w:p>
+        </w:tc>
+        <w:tc>
+          <w:tcPr>
+            <w:tcW w:w="6766" w:type="dxa"/>
+            <w:noWrap/>
+            <w:hideMark/>
+          </w:tcPr>
+          <w:p>
+            <w:pPr>
+              <w:pStyle w:val="ListParagraph"/>
+              <w:ind w:left="720"/>
+            </w:pPr>
+            <w:r>
+              <w:t>Revise and complete all documentations</w:t>
+            </w:r>
+          </w:p>
+        </w:tc>
+      </w:tr>
+    </w:tbl>
     <w:p>
       <w:pPr>
         <w:pStyle w:val="ListParagraph"/>
-        <w:numPr>
-          <w:ilvl w:val="0"/>
-          <w:numId w:val="11"/>
-        </w:numPr>
-      </w:pPr>
-      <w:hyperlink r:id="rId7" w:history="1">
-        <w:r>
-          <w:rPr>
-            <w:rStyle w:val="Hyperlink"/>
-          </w:rPr>
-          <w:t>https://en.wikipedia.org/wiki/Genealogy</w:t>
-        </w:r>
-      </w:hyperlink>
+        <w:ind w:left="720" w:firstLine="0"/>
+      </w:pPr>
     </w:p>
     <w:sectPr>
-      <w:headerReference w:type="default" r:id="rId8"/>
-      <w:footerReference w:type="even" r:id="rId9"/>
-      <w:footerReference w:type="default" r:id="rId10"/>
-      <w:headerReference w:type="first" r:id="rId11"/>
-      <w:footerReference w:type="first" r:id="rId12"/>
+      <w:headerReference w:type="default" r:id="rId7"/>
+      <w:footerReference w:type="even" r:id="rId8"/>
+      <w:footerReference w:type="default" r:id="rId9"/>
+      <w:headerReference w:type="first" r:id="rId10"/>
+      <w:footerReference w:type="first" r:id="rId11"/>
       <w:pgSz w:w="12240" w:h="15840"/>
       <w:pgMar w:top="1440" w:right="1077" w:bottom="1440" w:left="1077" w:header="578" w:footer="431" w:gutter="0"/>
       <w:pgNumType w:start="0"/>
@@ -6210,7 +6611,6 @@
   <w:style w:type="character" w:default="1" w:styleId="DefaultParagraphFont">
     <w:name w:val="Default Paragraph Font"/>
     <w:uiPriority w:val="1"/>
-    <w:semiHidden/>
     <w:unhideWhenUsed/>
   </w:style>
   <w:style w:type="table" w:default="1" w:styleId="TableNormal">
@@ -7031,9 +7431,9 @@
   <w:rsids>
     <w:rsidRoot w:val="00DB6B6C"/>
     <w:rsid w:val="00161190"/>
+    <w:rsid w:val="003E1D37"/>
     <w:rsid w:val="004240E3"/>
     <w:rsid w:val="00DB6B6C"/>
-    <w:rsid w:val="00F156C6"/>
   </w:rsids>
   <m:mathPr>
     <m:mathFont m:val="Cambria Math"/>

</xml_diff>